<commit_message>
Lab 6 Activity 1 answered
</commit_message>
<xml_diff>
--- a/lab6-answer-sheet.docx
+++ b/lab6-answer-sheet.docx
@@ -7,7 +7,6 @@
         <w:pStyle w:val="Heading1"/>
       </w:pPr>
       <w:bookmarkStart w:id="0" w:name="_GoBack"/>
-      <w:bookmarkEnd w:id="0"/>
       <w:r>
         <w:t xml:space="preserve">Answer Sheet </w:t>
       </w:r>
@@ -38,11 +37,11 @@
         <w:tblLook w:val="04A0" w:firstRow="1" w:lastRow="0" w:firstColumn="1" w:lastColumn="0" w:noHBand="0" w:noVBand="1"/>
       </w:tblPr>
       <w:tblGrid>
-        <w:gridCol w:w="1368"/>
-        <w:gridCol w:w="720"/>
-        <w:gridCol w:w="2380"/>
-        <w:gridCol w:w="1400"/>
-        <w:gridCol w:w="3362"/>
+        <w:gridCol w:w="1362"/>
+        <w:gridCol w:w="700"/>
+        <w:gridCol w:w="2304"/>
+        <w:gridCol w:w="1377"/>
+        <w:gridCol w:w="3261"/>
       </w:tblGrid>
       <w:tr>
         <w:tc>
@@ -68,7 +67,11 @@
             <w:tcW w:w="3100" w:type="dxa"/>
             <w:gridSpan w:val="2"/>
           </w:tcPr>
-          <w:p/>
+          <w:p>
+            <w:r>
+              <w:t>Da Silva</w:t>
+            </w:r>
+          </w:p>
         </w:tc>
         <w:tc>
           <w:tcPr>
@@ -92,7 +95,11 @@
           <w:tcPr>
             <w:tcW w:w="3362" w:type="dxa"/>
           </w:tcPr>
-          <w:p/>
+          <w:p>
+            <w:r>
+              <w:t>Bruno Luiz</w:t>
+            </w:r>
+          </w:p>
         </w:tc>
       </w:tr>
       <w:tr>
@@ -120,7 +127,11 @@
             <w:tcW w:w="7142" w:type="dxa"/>
             <w:gridSpan w:val="3"/>
           </w:tcPr>
-          <w:p/>
+          <w:p>
+            <w:r>
+              <w:t>150724708</w:t>
+            </w:r>
+          </w:p>
         </w:tc>
       </w:tr>
     </w:tbl>
@@ -141,9 +152,9 @@
         <w:tblLook w:val="04A0" w:firstRow="1" w:lastRow="0" w:firstColumn="1" w:lastColumn="0" w:noHBand="0" w:noVBand="1"/>
       </w:tblPr>
       <w:tblGrid>
-        <w:gridCol w:w="1278"/>
-        <w:gridCol w:w="2640"/>
-        <w:gridCol w:w="5312"/>
+        <w:gridCol w:w="1269"/>
+        <w:gridCol w:w="2588"/>
+        <w:gridCol w:w="5147"/>
       </w:tblGrid>
       <w:tr>
         <w:tc>
@@ -235,31 +246,8 @@
           </w:tcPr>
           <w:p>
             <w:r>
-              <w:t>Briefly describe what the two tasks ‘</w:t>
+              <w:t>Briefly describe what the two tasks ‘t_led’ and ‘t_button’ are used for.</w:t>
             </w:r>
-            <w:proofErr w:type="spellStart"/>
-            <w:r>
-              <w:t>t_led</w:t>
-            </w:r>
-            <w:proofErr w:type="spellEnd"/>
-            <w:r>
-              <w:t>’ and ‘</w:t>
-            </w:r>
-            <w:proofErr w:type="spellStart"/>
-            <w:r>
-              <w:t>t_button</w:t>
-            </w:r>
-            <w:proofErr w:type="spellEnd"/>
-            <w:r>
-              <w:t>’ are used for.</w:t>
-            </w:r>
-          </w:p>
-          <w:p>
-            <w:pPr>
-              <w:rPr>
-                <w:b/>
-              </w:rPr>
-            </w:pPr>
           </w:p>
         </w:tc>
         <w:tc>
@@ -269,11 +257,10 @@
           <w:p>
             <w:pPr>
               <w:spacing w:after="0"/>
-              <w:jc w:val="center"/>
-              <w:rPr>
-                <w:b/>
-              </w:rPr>
             </w:pPr>
+            <w:r>
+              <w:t>To store the tasks id, which are the task identifiers for the scheduler</w:t>
+            </w:r>
           </w:p>
         </w:tc>
       </w:tr>
@@ -313,11 +300,6 @@
           <w:p>
             <w:pPr>
               <w:spacing w:after="0"/>
-            </w:pPr>
-          </w:p>
-          <w:p>
-            <w:pPr>
-              <w:spacing w:after="0"/>
               <w:rPr>
                 <w:b/>
               </w:rPr>
@@ -331,11 +313,10 @@
           <w:p>
             <w:pPr>
               <w:spacing w:after="0"/>
-              <w:jc w:val="center"/>
-              <w:rPr>
-                <w:b/>
-              </w:rPr>
             </w:pPr>
+            <w:r>
+              <w:t>It is an idle task which is active while no thread/task is ready for execution</w:t>
+            </w:r>
           </w:p>
         </w:tc>
       </w:tr>
@@ -383,14 +364,6 @@
               </w:rPr>
             </w:pPr>
           </w:p>
-          <w:p>
-            <w:pPr>
-              <w:spacing w:after="0"/>
-              <w:rPr>
-                <w:b/>
-              </w:rPr>
-            </w:pPr>
-          </w:p>
         </w:tc>
         <w:tc>
           <w:tcPr>
@@ -399,11 +372,10 @@
           <w:p>
             <w:pPr>
               <w:spacing w:after="0"/>
-              <w:jc w:val="center"/>
-              <w:rPr>
-                <w:b/>
-              </w:rPr>
             </w:pPr>
+            <w:r>
+              <w:t>The tick period is 10mS and is configured at a macro called OS_TICK. This is the default value (#ifndef)</w:t>
+            </w:r>
           </w:p>
         </w:tc>
       </w:tr>
@@ -581,9 +553,9 @@
         <w:tblLook w:val="04A0" w:firstRow="1" w:lastRow="0" w:firstColumn="1" w:lastColumn="0" w:noHBand="0" w:noVBand="1"/>
       </w:tblPr>
       <w:tblGrid>
-        <w:gridCol w:w="2448"/>
-        <w:gridCol w:w="2520"/>
-        <w:gridCol w:w="4262"/>
+        <w:gridCol w:w="2405"/>
+        <w:gridCol w:w="2458"/>
+        <w:gridCol w:w="4141"/>
       </w:tblGrid>
       <w:tr>
         <w:tc>
@@ -737,7 +709,6 @@
         <w:pStyle w:val="Heading2"/>
       </w:pPr>
       <w:r>
-        <w:lastRenderedPageBreak/>
         <w:t>Question about concepts</w:t>
       </w:r>
     </w:p>
@@ -758,6 +729,7 @@
         </w:numPr>
       </w:pPr>
       <w:r>
+        <w:lastRenderedPageBreak/>
         <w:t xml:space="preserve">What is the main capability provided by a simple RTOS such as ARM’s RTX? </w:t>
       </w:r>
       <w:r>
@@ -886,9 +858,9 @@
         <w:tblLook w:val="04A0" w:firstRow="1" w:lastRow="0" w:firstColumn="1" w:lastColumn="0" w:noHBand="0" w:noVBand="1"/>
       </w:tblPr>
       <w:tblGrid>
-        <w:gridCol w:w="3888"/>
-        <w:gridCol w:w="2265"/>
-        <w:gridCol w:w="3077"/>
+        <w:gridCol w:w="3790"/>
+        <w:gridCol w:w="2212"/>
+        <w:gridCol w:w="3002"/>
       </w:tblGrid>
       <w:tr>
         <w:tc>
@@ -982,6 +954,7 @@
           <w:p/>
         </w:tc>
       </w:tr>
+      <w:bookmarkEnd w:id="0"/>
     </w:tbl>
     <w:p/>
     <w:sectPr>
@@ -4058,7 +4031,7 @@
 </file>
 
 <file path=customXml/itemProps1.xml><?xml version="1.0" encoding="utf-8"?>
-<ds:datastoreItem xmlns:ds="http://schemas.openxmlformats.org/officeDocument/2006/customXml" ds:itemID="{B8685933-2665-43C9-BC6F-C4C4B69352AB}">
+<ds:datastoreItem xmlns:ds="http://schemas.openxmlformats.org/officeDocument/2006/customXml" ds:itemID="{B59B0CDA-3FF0-4743-B59D-2A609686B544}">
   <ds:schemaRefs>
     <ds:schemaRef ds:uri="http://schemas.openxmlformats.org/officeDocument/2006/bibliography"/>
   </ds:schemaRefs>

</xml_diff>

<commit_message>
Updated answers at lab6-answer-sheet.docx
</commit_message>
<xml_diff>
--- a/lab6-answer-sheet.docx
+++ b/lab6-answer-sheet.docx
@@ -6,7 +6,6 @@
       <w:pPr>
         <w:pStyle w:val="Heading1"/>
       </w:pPr>
-      <w:bookmarkStart w:id="0" w:name="_GoBack"/>
       <w:r>
         <w:t xml:space="preserve">Answer Sheet </w:t>
       </w:r>
@@ -141,7 +140,15 @@
         <w:pStyle w:val="Heading2"/>
       </w:pPr>
       <w:r>
-        <w:t>Questions from The Lab</w:t>
+        <w:t xml:space="preserve">Questions from </w:t>
+      </w:r>
+      <w:proofErr w:type="gramStart"/>
+      <w:r>
+        <w:t>The</w:t>
+      </w:r>
+      <w:proofErr w:type="gramEnd"/>
+      <w:r>
+        <w:t xml:space="preserve"> Lab</w:t>
       </w:r>
     </w:p>
     <w:p/>
@@ -246,7 +253,23 @@
           </w:tcPr>
           <w:p>
             <w:r>
-              <w:t>Briefly describe what the two tasks ‘t_led’ and ‘t_button’ are used for.</w:t>
+              <w:t>Briefly describe what the two tasks ‘</w:t>
+            </w:r>
+            <w:proofErr w:type="spellStart"/>
+            <w:r>
+              <w:t>t_led</w:t>
+            </w:r>
+            <w:proofErr w:type="spellEnd"/>
+            <w:r>
+              <w:t>’ and ‘</w:t>
+            </w:r>
+            <w:proofErr w:type="spellStart"/>
+            <w:r>
+              <w:t>t_button</w:t>
+            </w:r>
+            <w:proofErr w:type="spellEnd"/>
+            <w:r>
+              <w:t>’ are used for.</w:t>
             </w:r>
           </w:p>
         </w:tc>
@@ -374,7 +397,15 @@
               <w:spacing w:after="0"/>
             </w:pPr>
             <w:r>
-              <w:t>The tick period is 10mS and is configured at a macro called OS_TICK. This is the default value (#ifndef)</w:t>
+              <w:t>The tick period is 10mS and is configured at a macro called OS_TICK. This is the default value (#</w:t>
+            </w:r>
+            <w:proofErr w:type="spellStart"/>
+            <w:r>
+              <w:t>ifndef</w:t>
+            </w:r>
+            <w:proofErr w:type="spellEnd"/>
+            <w:r>
+              <w:t>)</w:t>
             </w:r>
           </w:p>
         </w:tc>
@@ -440,10 +471,6 @@
           <w:p>
             <w:pPr>
               <w:spacing w:after="0"/>
-              <w:jc w:val="center"/>
-              <w:rPr>
-                <w:b/>
-              </w:rPr>
             </w:pPr>
           </w:p>
         </w:tc>
@@ -514,10 +541,6 @@
           <w:p>
             <w:pPr>
               <w:spacing w:after="0"/>
-              <w:jc w:val="center"/>
-              <w:rPr>
-                <w:b/>
-              </w:rPr>
             </w:pPr>
           </w:p>
         </w:tc>
@@ -767,12 +790,17 @@
         <w:t>]</w:t>
       </w:r>
     </w:p>
-    <w:p/>
-    <w:p/>
-    <w:p/>
-    <w:p/>
-    <w:p/>
-    <w:p/>
+    <w:p>
+      <w:r>
+        <w:t xml:space="preserve">Enable the implementation of multiple tasks simultaneously without have to worry too much about the scheduling, timing and </w:t>
+      </w:r>
+      <w:r>
+        <w:t>maintenance</w:t>
+      </w:r>
+      <w:r>
+        <w:t xml:space="preserve"> issues of a cyclic system.</w:t>
+      </w:r>
+    </w:p>
     <w:p/>
     <w:p>
       <w:pPr>
@@ -832,12 +860,13 @@
         <w:t>]</w:t>
       </w:r>
     </w:p>
-    <w:p/>
-    <w:p/>
-    <w:p/>
-    <w:p/>
-    <w:p/>
-    <w:p/>
+    <w:p>
+      <w:r>
+        <w:t>It is not obligatory, as you can implement some cyclic system but, depending of the complexity of the system, a RTOS can simplify the work, removing obstacles from the project and leaving only the real problems to solve.</w:t>
+      </w:r>
+      <w:bookmarkStart w:id="0" w:name="_GoBack"/>
+      <w:bookmarkEnd w:id="0"/>
+    </w:p>
     <w:p/>
     <w:p>
       <w:pPr>
@@ -954,7 +983,6 @@
           <w:p/>
         </w:tc>
       </w:tr>
-      <w:bookmarkEnd w:id="0"/>
     </w:tbl>
     <w:p/>
     <w:sectPr>
@@ -4031,7 +4059,7 @@
 </file>
 
 <file path=customXml/itemProps1.xml><?xml version="1.0" encoding="utf-8"?>
-<ds:datastoreItem xmlns:ds="http://schemas.openxmlformats.org/officeDocument/2006/customXml" ds:itemID="{B59B0CDA-3FF0-4743-B59D-2A609686B544}">
+<ds:datastoreItem xmlns:ds="http://schemas.openxmlformats.org/officeDocument/2006/customXml" ds:itemID="{296E6124-64BB-4008-89EC-BD28650CA7D3}">
   <ds:schemaRefs>
     <ds:schemaRef ds:uri="http://schemas.openxmlformats.org/officeDocument/2006/bibliography"/>
   </ds:schemaRefs>

</xml_diff>

<commit_message>
Finished lab6 answersheet and enhanced main.c code (for osc measurements + turn off the LED when it is at stop state)
</commit_message>
<xml_diff>
--- a/lab6-answer-sheet.docx
+++ b/lab6-answer-sheet.docx
@@ -160,8 +160,8 @@
       </w:tblPr>
       <w:tblGrid>
         <w:gridCol w:w="1269"/>
-        <w:gridCol w:w="2588"/>
-        <w:gridCol w:w="5147"/>
+        <w:gridCol w:w="2586"/>
+        <w:gridCol w:w="5149"/>
       </w:tblGrid>
       <w:tr>
         <w:tc>
@@ -472,6 +472,15 @@
             <w:pPr>
               <w:spacing w:after="0"/>
             </w:pPr>
+            <w:r>
+              <w:t xml:space="preserve">The system take </w:t>
+            </w:r>
+            <w:r>
+              <w:t>13.10uS</w:t>
+            </w:r>
+            <w:r>
+              <w:t>. It is fast because it has a RTOS implemented, which have a scheduler instead of a manually made cyclic system</w:t>
+            </w:r>
           </w:p>
         </w:tc>
       </w:tr>
@@ -538,6 +547,19 @@
           <w:tcPr>
             <w:tcW w:w="5312" w:type="dxa"/>
           </w:tcPr>
+          <w:p>
+            <w:pPr>
+              <w:spacing w:after="0"/>
+            </w:pPr>
+            <w:r>
+              <w:t>If you press the button in the middle of the 3sec period it will freeze the LED at the actual state and will wait the next button press. At the next button press, it restarts the led flashing with a 3 sec periods again (res</w:t>
+            </w:r>
+            <w:bookmarkStart w:id="0" w:name="_GoBack"/>
+            <w:bookmarkEnd w:id="0"/>
+            <w:r>
+              <w:t>et)</w:t>
+            </w:r>
+          </w:p>
           <w:p>
             <w:pPr>
               <w:spacing w:after="0"/>
@@ -864,8 +886,6 @@
       <w:r>
         <w:t>It is not obligatory, as you can implement some cyclic system but, depending of the complexity of the system, a RTOS can simplify the work, removing obstacles from the project and leaving only the real problems to solve.</w:t>
       </w:r>
-      <w:bookmarkStart w:id="0" w:name="_GoBack"/>
-      <w:bookmarkEnd w:id="0"/>
     </w:p>
     <w:p/>
     <w:p>
@@ -4059,7 +4079,7 @@
 </file>
 
 <file path=customXml/itemProps1.xml><?xml version="1.0" encoding="utf-8"?>
-<ds:datastoreItem xmlns:ds="http://schemas.openxmlformats.org/officeDocument/2006/customXml" ds:itemID="{296E6124-64BB-4008-89EC-BD28650CA7D3}">
+<ds:datastoreItem xmlns:ds="http://schemas.openxmlformats.org/officeDocument/2006/customXml" ds:itemID="{2BE64CA2-0E94-4E54-A722-D38DDB5A81E9}">
   <ds:schemaRefs>
     <ds:schemaRef ds:uri="http://schemas.openxmlformats.org/officeDocument/2006/bibliography"/>
   </ds:schemaRefs>

</xml_diff>